<commit_message>
Kata Tennis Doku angepasst
</commit_message>
<xml_diff>
--- a/kata-tennis/src/main/resources/Kata Tennis.docx
+++ b/kata-tennis/src/main/resources/Kata Tennis.docx
@@ -34,33 +34,39 @@
       <w:r>
         <w:t xml:space="preserve"> (engl. </w:t>
       </w:r>
+      <w:proofErr w:type="spellStart"/>
       <w:r>
         <w:rPr>
           <w:i/>
         </w:rPr>
         <w:t>player</w:t>
       </w:r>
+      <w:proofErr w:type="spellEnd"/>
       <w:r>
         <w:t>)</w:t>
       </w:r>
       <w:r>
         <w:t xml:space="preserve"> kann folgende Punkte (engl. </w:t>
       </w:r>
+      <w:proofErr w:type="spellStart"/>
       <w:r>
         <w:rPr>
           <w:i/>
         </w:rPr>
         <w:t>points</w:t>
       </w:r>
+      <w:proofErr w:type="spellEnd"/>
       <w:r>
         <w:t xml:space="preserve">) in einem Spiel (engl. </w:t>
       </w:r>
+      <w:proofErr w:type="spellStart"/>
       <w:r>
         <w:rPr>
           <w:i/>
         </w:rPr>
         <w:t>game</w:t>
       </w:r>
+      <w:proofErr w:type="spellEnd"/>
       <w:r>
         <w:t xml:space="preserve">) haben: </w:t>
       </w:r>
@@ -70,21 +76,25 @@
       <w:r>
         <w:t xml:space="preserve">0 (engl. </w:t>
       </w:r>
+      <w:proofErr w:type="spellStart"/>
       <w:r>
         <w:rPr>
           <w:i/>
         </w:rPr>
         <w:t>love</w:t>
       </w:r>
+      <w:proofErr w:type="spellEnd"/>
       <w:r>
         <w:t xml:space="preserve">), 15 (engl. </w:t>
       </w:r>
+      <w:proofErr w:type="spellStart"/>
       <w:r>
         <w:rPr>
           <w:i/>
         </w:rPr>
         <w:t>fifteen</w:t>
       </w:r>
+      <w:proofErr w:type="spellEnd"/>
       <w:r>
         <w:t xml:space="preserve">),  </w:t>
       </w:r>
@@ -94,6 +104,7 @@
       <w:r>
         <w:t xml:space="preserve"> (engl. </w:t>
       </w:r>
+      <w:proofErr w:type="spellStart"/>
       <w:r>
         <w:rPr>
           <w:i/>
@@ -106,6 +117,7 @@
         </w:rPr>
         <w:t>hirty</w:t>
       </w:r>
+      <w:proofErr w:type="spellEnd"/>
       <w:r>
         <w:t xml:space="preserve">), </w:t>
       </w:r>
@@ -115,6 +127,7 @@
       <w:r>
         <w:t xml:space="preserve">(engl. </w:t>
       </w:r>
+      <w:proofErr w:type="spellStart"/>
       <w:r>
         <w:rPr>
           <w:i/>
@@ -127,6 +140,7 @@
         </w:rPr>
         <w:t>orty</w:t>
       </w:r>
+      <w:proofErr w:type="spellEnd"/>
       <w:r>
         <w:t>).</w:t>
       </w:r>
@@ -134,7 +148,7 @@
         <w:br/>
       </w:r>
       <w:r>
-        <w:t>Der Spieler der zuerst 40 hat gewinnt das Spiel</w:t>
+        <w:t>Ein vierter Punktgewinn entscheidet das Spiel</w:t>
       </w:r>
       <w:r>
         <w:t xml:space="preserve">. Dabei gelten </w:t>
@@ -143,11 +157,19 @@
         <w:t>spezielle Regeln</w:t>
       </w:r>
       <w:r>
-        <w:t xml:space="preserve"> Regeln:</w:t>
-      </w:r>
-      <w:r>
         <w:t xml:space="preserve"> </w:t>
       </w:r>
+      <w:proofErr w:type="spellStart"/>
+      <w:r>
+        <w:t>Regeln</w:t>
+      </w:r>
+      <w:proofErr w:type="spellEnd"/>
+      <w:r>
+        <w:t>:</w:t>
+      </w:r>
+      <w:r>
+        <w:t xml:space="preserve"> </w:t>
+      </w:r>
       <w:r>
         <w:br/>
       </w:r>
@@ -160,17 +182,27 @@
       <w:r>
         <w:t xml:space="preserve"> </w:t>
       </w:r>
+      <w:proofErr w:type="spellStart"/>
       <w:r>
         <w:rPr>
           <w:i/>
         </w:rPr>
         <w:t>deuce</w:t>
       </w:r>
+      <w:proofErr w:type="spellEnd"/>
       <w:r>
         <w:t>)</w:t>
       </w:r>
       <w:r>
-        <w:t>. Ist das Spiel im Einstand, erhält der Gewinner des nächsten Punkts Vorteil (engl. advantage)</w:t>
+        <w:t xml:space="preserve">. Ist das Spiel im Einstand, erhält der Gewinner des nächsten Punkts Vorteil (engl. </w:t>
+      </w:r>
+      <w:proofErr w:type="spellStart"/>
+      <w:r>
+        <w:t>advantage</w:t>
+      </w:r>
+      <w:proofErr w:type="spellEnd"/>
+      <w:r>
+        <w:t>)</w:t>
       </w:r>
       <w:r>
         <w:t>. Macht nun der Spieler der den Vorteil hat den Punkt, gewinnt er das Spiel. Gewinnt der Spieler ohne Vorteil den Punkt ist wieder Einstand.</w:t>
@@ -196,8 +228,13 @@
       <w:r>
         <w:t xml:space="preserve">lich klingenden, französischen </w:t>
       </w:r>
-      <w:r>
-        <w:t>l'œuf (das Ei), was als Beschreibun</w:t>
+      <w:proofErr w:type="spellStart"/>
+      <w:r>
+        <w:t>l'œuf</w:t>
+      </w:r>
+      <w:proofErr w:type="spellEnd"/>
+      <w:r>
+        <w:t xml:space="preserve"> (das Ei), was als Beschreibun</w:t>
       </w:r>
       <w:r>
         <w:t>g der Ziffer 0 gedeutet wird.</w:t>
@@ -208,9 +245,27 @@
       <w:r>
         <w:t>"</w:t>
       </w:r>
-      <w:r>
-        <w:t>to be love</w:t>
-      </w:r>
+      <w:proofErr w:type="spellStart"/>
+      <w:r>
+        <w:t>to</w:t>
+      </w:r>
+      <w:proofErr w:type="spellEnd"/>
+      <w:r>
+        <w:t xml:space="preserve"> </w:t>
+      </w:r>
+      <w:proofErr w:type="spellStart"/>
+      <w:r>
+        <w:t>be</w:t>
+      </w:r>
+      <w:proofErr w:type="spellEnd"/>
+      <w:r>
+        <w:t xml:space="preserve"> </w:t>
+      </w:r>
+      <w:proofErr w:type="spellStart"/>
+      <w:r>
+        <w:t>love</w:t>
+      </w:r>
+      <w:proofErr w:type="spellEnd"/>
       <w:r>
         <w:t>"</w:t>
       </w:r>
@@ -272,12 +327,7 @@
         <w:t>P</w:t>
       </w:r>
       <w:r>
-        <w:t>rogrammiere eine Lösung</w:t>
-      </w:r>
-      <w:bookmarkStart w:id="0" w:name="_GoBack"/>
-      <w:bookmarkEnd w:id="0"/>
-      <w:r>
-        <w:t xml:space="preserve"> anhand</w:t>
+        <w:t>rogrammiere eine Lösung anhand</w:t>
       </w:r>
       <w:r>
         <w:t xml:space="preserve"> </w:t>
@@ -322,17 +372,107 @@
         </w:numPr>
       </w:pPr>
       <w:r>
-        <w:t>Sollte nach dem Gewinn eines Spiels versucht werden Punkte zu verteilen, soll eine Exception geworfen werden</w:t>
+        <w:t xml:space="preserve">Sollte nach dem Gewinn eines Spiels versucht werden Punkte zu verteilen, soll eine </w:t>
+      </w:r>
+      <w:proofErr w:type="spellStart"/>
+      <w:r>
+        <w:t>Exception</w:t>
+      </w:r>
+      <w:proofErr w:type="spellEnd"/>
+      <w:r>
+        <w:t xml:space="preserve"> geworfen werden</w:t>
       </w:r>
     </w:p>
     <w:p/>
+    <w:p>
+      <w:pPr>
+        <w:rPr>
+          <w:rFonts w:asciiTheme="majorHAnsi" w:eastAsiaTheme="majorEastAsia" w:hAnsiTheme="majorHAnsi" w:cstheme="majorBidi"/>
+          <w:b/>
+          <w:bCs/>
+          <w:color w:val="365F91" w:themeColor="accent1" w:themeShade="BF"/>
+          <w:sz w:val="28"/>
+          <w:szCs w:val="28"/>
+        </w:rPr>
+      </w:pPr>
+      <w:r>
+        <w:br w:type="page"/>
+      </w:r>
+    </w:p>
+    <w:p>
+      <w:pPr>
+        <w:pStyle w:val="berschrift1"/>
+      </w:pPr>
+      <w:r>
+        <w:lastRenderedPageBreak/>
+        <w:t>Lösung Zustandsdiagramm</w:t>
+      </w:r>
+    </w:p>
+    <w:p>
+      <w:bookmarkStart w:id="0" w:name="_GoBack"/>
+      <w:r>
+        <w:rPr>
+          <w:noProof/>
+          <w:lang w:eastAsia="de-CH"/>
+        </w:rPr>
+        <w:drawing>
+          <wp:inline distT="0" distB="0" distL="0" distR="0">
+            <wp:extent cx="5022937" cy="7020839"/>
+            <wp:effectExtent l="0" t="0" r="6350" b="8890"/>
+            <wp:docPr id="1" name="Grafik 1"/>
+            <wp:cNvGraphicFramePr>
+              <a:graphicFrameLocks xmlns:a="http://schemas.openxmlformats.org/drawingml/2006/main" noChangeAspect="1"/>
+            </wp:cNvGraphicFramePr>
+            <a:graphic xmlns:a="http://schemas.openxmlformats.org/drawingml/2006/main">
+              <a:graphicData uri="http://schemas.openxmlformats.org/drawingml/2006/picture">
+                <pic:pic xmlns:pic="http://schemas.openxmlformats.org/drawingml/2006/picture">
+                  <pic:nvPicPr>
+                    <pic:cNvPr id="0" name="Picture 1"/>
+                    <pic:cNvPicPr>
+                      <a:picLocks noChangeAspect="1" noChangeArrowheads="1"/>
+                    </pic:cNvPicPr>
+                  </pic:nvPicPr>
+                  <pic:blipFill>
+                    <a:blip r:embed="rId9">
+                      <a:extLst>
+                        <a:ext uri="{28A0092B-C50C-407E-A947-70E740481C1C}">
+                          <a14:useLocalDpi xmlns:a14="http://schemas.microsoft.com/office/drawing/2010/main" val="0"/>
+                        </a:ext>
+                      </a:extLst>
+                    </a:blip>
+                    <a:srcRect/>
+                    <a:stretch>
+                      <a:fillRect/>
+                    </a:stretch>
+                  </pic:blipFill>
+                  <pic:spPr bwMode="auto">
+                    <a:xfrm>
+                      <a:off x="0" y="0"/>
+                      <a:ext cx="5026297" cy="7025536"/>
+                    </a:xfrm>
+                    <a:prstGeom prst="rect">
+                      <a:avLst/>
+                    </a:prstGeom>
+                    <a:noFill/>
+                    <a:ln>
+                      <a:noFill/>
+                    </a:ln>
+                  </pic:spPr>
+                </pic:pic>
+              </a:graphicData>
+            </a:graphic>
+          </wp:inline>
+        </w:drawing>
+      </w:r>
+      <w:bookmarkEnd w:id="0"/>
+    </w:p>
     <w:sectPr>
-      <w:headerReference w:type="even" r:id="rId9"/>
-      <w:headerReference w:type="default" r:id="rId10"/>
-      <w:footerReference w:type="even" r:id="rId11"/>
-      <w:footerReference w:type="default" r:id="rId12"/>
-      <w:headerReference w:type="first" r:id="rId13"/>
-      <w:footerReference w:type="first" r:id="rId14"/>
+      <w:headerReference w:type="even" r:id="rId10"/>
+      <w:headerReference w:type="default" r:id="rId11"/>
+      <w:footerReference w:type="even" r:id="rId12"/>
+      <w:footerReference w:type="default" r:id="rId13"/>
+      <w:headerReference w:type="first" r:id="rId14"/>
+      <w:footerReference w:type="first" r:id="rId15"/>
       <w:pgSz w:w="11906" w:h="16838"/>
       <w:pgMar w:top="1418" w:right="1701" w:bottom="1134" w:left="1701" w:header="709" w:footer="709" w:gutter="0"/>
       <w:cols w:space="708"/>
@@ -425,7 +565,7 @@
               <w:color w:val="4F81BD" w:themeColor="accent1"/>
               <w:lang w:val="de-DE"/>
             </w:rPr>
-            <w:t>1</w:t>
+            <w:t>2</w:t>
           </w:r>
           <w:r>
             <w:rPr>
@@ -2183,6 +2323,18 @@
       <w:outlineLvl w:val="9"/>
     </w:pPr>
   </w:style>
+  <w:style w:type="character" w:styleId="BesuchterHyperlink">
+    <w:name w:val="FollowedHyperlink"/>
+    <w:basedOn w:val="Absatz-Standardschriftart"/>
+    <w:uiPriority w:val="99"/>
+    <w:semiHidden/>
+    <w:unhideWhenUsed/>
+    <w:rsid w:val="0066076C"/>
+    <w:rPr>
+      <w:color w:val="800080" w:themeColor="followedHyperlink"/>
+      <w:u w:val="single"/>
+    </w:rPr>
+  </w:style>
 </w:styles>
 </file>
 
@@ -3171,6 +3323,18 @@
     <w:pPr>
       <w:outlineLvl w:val="9"/>
     </w:pPr>
+  </w:style>
+  <w:style w:type="character" w:styleId="BesuchterHyperlink">
+    <w:name w:val="FollowedHyperlink"/>
+    <w:basedOn w:val="Absatz-Standardschriftart"/>
+    <w:uiPriority w:val="99"/>
+    <w:semiHidden/>
+    <w:unhideWhenUsed/>
+    <w:rsid w:val="0066076C"/>
+    <w:rPr>
+      <w:color w:val="800080" w:themeColor="followedHyperlink"/>
+      <w:u w:val="single"/>
+    </w:rPr>
   </w:style>
 </w:styles>
 </file>

</xml_diff>